<commit_message>
Very base game done
</commit_message>
<xml_diff>
--- a/Development Notes.docx
+++ b/Development Notes.docx
@@ -242,6 +242,47 @@
     <w:p>
       <w:r>
         <w:t>Shoots in a pattern. More HP.</w:t>
+      </w:r>
+    </w:p>
+    <w:p>
+      <w:r>
+        <w:t xml:space="preserve">Still need: </w:t>
+      </w:r>
+    </w:p>
+    <w:p>
+      <w:r>
+        <w:t>Sound</w:t>
+      </w:r>
+    </w:p>
+    <w:p>
+      <w:r>
+        <w:t>Animations</w:t>
+      </w:r>
+    </w:p>
+    <w:p>
+      <w:r>
+        <w:t>Menus</w:t>
+      </w:r>
+    </w:p>
+    <w:p>
+      <w:r>
+        <w:t>Gameplay loop</w:t>
+      </w:r>
+    </w:p>
+    <w:p>
+      <w:r>
+        <w:lastRenderedPageBreak/>
+        <w:t>Score</w:t>
+      </w:r>
+    </w:p>
+    <w:p>
+      <w:r>
+        <w:t>Obstacles</w:t>
+      </w:r>
+    </w:p>
+    <w:p>
+      <w:r>
+        <w:t>Player hp/lives</w:t>
       </w:r>
     </w:p>
     <w:p>

</xml_diff>